<commit_message>
minor changes and making it presentable.
</commit_message>
<xml_diff>
--- a/Introduction to Algorithms and Data.docx
+++ b/Introduction to Algorithms and Data.docx
@@ -655,15 +655,7 @@
         <w:t>All distances are positive so cost(T) &lt;= cost OPT</w:t>
       </w:r>
       <w:r>
-        <w:t xml:space="preserve">, Hence </w:t>
-      </w:r>
-      <w:proofErr w:type="gramStart"/>
-      <w:r>
-        <w:t>cost(</w:t>
-      </w:r>
-      <w:proofErr w:type="gramEnd"/>
-      <w:r>
-        <w:t>MST) &lt;= cost OPT.</w:t>
+        <w:t>, Hence cost(MST) &lt;= cost OPT.</w:t>
       </w:r>
     </w:p>
     <w:p>
@@ -1134,25 +1126,7 @@
           <w:sz w:val="24"/>
           <w:szCs w:val="24"/>
         </w:rPr>
-        <w:t>, such that cost(M</w:t>
-      </w:r>
-      <w:proofErr w:type="gramStart"/>
-      <w:r>
-        <w:rPr>
-          <w:rFonts w:ascii="Times New Roman" w:hAnsi="Times New Roman" w:cs="Times New Roman"/>
-          <w:sz w:val="24"/>
-          <w:szCs w:val="24"/>
-        </w:rPr>
-        <w:t>1)+</w:t>
-      </w:r>
-      <w:proofErr w:type="gramEnd"/>
-      <w:r>
-        <w:rPr>
-          <w:rFonts w:ascii="Times New Roman" w:hAnsi="Times New Roman" w:cs="Times New Roman"/>
-          <w:sz w:val="24"/>
-          <w:szCs w:val="24"/>
-        </w:rPr>
-        <w:t>Cost(M2) &lt;=OPT.</w:t>
+        <w:t>, such that cost(M1)+Cost(M2) &lt;=OPT.</w:t>
       </w:r>
     </w:p>
     <w:p>
@@ -1174,25 +1148,7 @@
           <w:sz w:val="24"/>
           <w:szCs w:val="24"/>
         </w:rPr>
-        <w:t xml:space="preserve">Therefore </w:t>
-      </w:r>
-      <w:proofErr w:type="gramStart"/>
-      <w:r>
-        <w:rPr>
-          <w:rFonts w:ascii="Times New Roman" w:hAnsi="Times New Roman" w:cs="Times New Roman"/>
-          <w:sz w:val="24"/>
-          <w:szCs w:val="24"/>
-        </w:rPr>
-        <w:t>Cost(</w:t>
-      </w:r>
-      <w:proofErr w:type="gramEnd"/>
-      <w:r>
-        <w:rPr>
-          <w:rFonts w:ascii="Times New Roman" w:hAnsi="Times New Roman" w:cs="Times New Roman"/>
-          <w:sz w:val="24"/>
-          <w:szCs w:val="24"/>
-        </w:rPr>
-        <w:t>PM) &lt;=OPT/2.</w:t>
+        <w:t>Therefore Cost(PM) &lt;=OPT/2.</w:t>
       </w:r>
     </w:p>
     <w:p>
@@ -1721,25 +1677,459 @@
           <w:szCs w:val="24"/>
         </w:rPr>
       </w:pPr>
+      <w:r>
+        <w:rPr>
+          <w:rFonts w:ascii="Times New Roman" w:hAnsi="Times New Roman" w:cs="Times New Roman"/>
+          <w:sz w:val="24"/>
+          <w:szCs w:val="24"/>
+        </w:rPr>
+        <w:t>First testing on the provided tests</w:t>
+      </w:r>
+      <w:r>
+        <w:rPr>
+          <w:rFonts w:ascii="Times New Roman" w:hAnsi="Times New Roman" w:cs="Times New Roman"/>
+          <w:sz w:val="24"/>
+          <w:szCs w:val="24"/>
+        </w:rPr>
+        <w:t>:</w:t>
+      </w:r>
+    </w:p>
+    <w:p>
+      <w:r>
+        <w:drawing>
+          <wp:inline distT="0" distB="0" distL="0" distR="0" wp14:anchorId="27D6E570" wp14:editId="46DA392B">
+            <wp:extent cx="5694191" cy="1144988"/>
+            <wp:effectExtent l="0" t="0" r="1905" b="0"/>
+            <wp:docPr id="2" name="Picture 2"/>
+            <wp:cNvGraphicFramePr>
+              <a:graphicFrameLocks xmlns:a="http://schemas.openxmlformats.org/drawingml/2006/main" noChangeAspect="1"/>
+            </wp:cNvGraphicFramePr>
+            <a:graphic xmlns:a="http://schemas.openxmlformats.org/drawingml/2006/main">
+              <a:graphicData uri="http://schemas.openxmlformats.org/drawingml/2006/picture">
+                <pic:pic xmlns:pic="http://schemas.openxmlformats.org/drawingml/2006/picture">
+                  <pic:nvPicPr>
+                    <pic:cNvPr id="0" name="Picture 2"/>
+                    <pic:cNvPicPr>
+                      <a:picLocks noChangeAspect="1" noChangeArrowheads="1"/>
+                    </pic:cNvPicPr>
+                  </pic:nvPicPr>
+                  <pic:blipFill>
+                    <a:blip r:embed="rId8">
+                      <a:extLst>
+                        <a:ext uri="{28A0092B-C50C-407E-A947-70E740481C1C}">
+                          <a14:useLocalDpi xmlns:a14="http://schemas.microsoft.com/office/drawing/2010/main" val="0"/>
+                        </a:ext>
+                      </a:extLst>
+                    </a:blip>
+                    <a:srcRect/>
+                    <a:stretch>
+                      <a:fillRect/>
+                    </a:stretch>
+                  </pic:blipFill>
+                  <pic:spPr bwMode="auto">
+                    <a:xfrm>
+                      <a:off x="0" y="0"/>
+                      <a:ext cx="5790662" cy="1164386"/>
+                    </a:xfrm>
+                    <a:prstGeom prst="rect">
+                      <a:avLst/>
+                    </a:prstGeom>
+                    <a:noFill/>
+                    <a:ln>
+                      <a:noFill/>
+                    </a:ln>
+                  </pic:spPr>
+                </pic:pic>
+              </a:graphicData>
+            </a:graphic>
+          </wp:inline>
+        </w:drawing>
+      </w:r>
+      <w:r>
+        <w:rPr>
+          <w:rStyle w:val="FootnoteReference"/>
+        </w:rPr>
+        <w:footnoteReference w:id="4"/>
+      </w:r>
+    </w:p>
+    <w:p>
+      <w:r>
+        <w:t>Also, please scroll down to see how the solutions look like, I used them to understand what the algorithms were doing better.</w:t>
+      </w:r>
+    </w:p>
+    <w:p>
+      <w:r>
+        <w:t>The Two Opt Heuristic seems to outperform all the heuristic in the above graphs.</w:t>
+      </w:r>
+      <w:r>
+        <w:t xml:space="preserve"> </w:t>
+      </w:r>
+      <w:r>
+        <w:t>Certainly,</w:t>
+      </w:r>
+      <w:r>
+        <w:t xml:space="preserve"> we could design graphs which are more clearly favouring algorithms like the Greedy approach, for example where we design a circle with equidistant points. </w:t>
+      </w:r>
+      <w:r>
+        <w:t>Regardless, first I start by generating lot of random graphs</w:t>
+      </w:r>
+      <w:r>
+        <w:t xml:space="preserve"> </w:t>
+      </w:r>
+      <w:r>
+        <w:t xml:space="preserve">of a lot of different testing sizes </w:t>
+      </w:r>
+      <w:r>
+        <w:t>and analyse those results.</w:t>
+      </w:r>
+    </w:p>
+    <w:p/>
+    <w:p>
+      <w:pPr>
+        <w:rPr>
+          <w:noProof/>
+        </w:rPr>
+      </w:pPr>
+      <w:r>
+        <w:rPr>
+          <w:noProof/>
+        </w:rPr>
+        <w:t>Please refer answers.csv for more detail on the random tests done.</w:t>
+      </w:r>
       <w:bookmarkStart w:id="0" w:name="_GoBack"/>
       <w:bookmarkEnd w:id="0"/>
     </w:p>
-    <w:p/>
-    <w:p/>
-    <w:p>
-      <w:r>
-        <w:t xml:space="preserve"> </w:t>
-      </w:r>
-    </w:p>
-    <w:p/>
-    <w:p>
-      <w:pPr>
-        <w:rPr>
-          <w:rFonts w:ascii="Times New Roman" w:hAnsi="Times New Roman" w:cs="Times New Roman"/>
-          <w:sz w:val="24"/>
-          <w:szCs w:val="24"/>
-        </w:rPr>
-      </w:pPr>
+    <w:p>
+      <w:pPr>
+        <w:pStyle w:val="Heading1"/>
+        <w:rPr>
+          <w:noProof/>
+        </w:rPr>
+      </w:pPr>
+      <w:r>
+        <w:rPr>
+          <w:noProof/>
+        </w:rPr>
+        <w:lastRenderedPageBreak/>
+        <w:t>All solutions on cities 50 graph.</w:t>
+      </w:r>
+    </w:p>
+    <w:p>
+      <w:pPr>
+        <w:rPr>
+          <w:rFonts w:ascii="Times New Roman" w:hAnsi="Times New Roman" w:cs="Times New Roman"/>
+          <w:sz w:val="24"/>
+          <w:szCs w:val="24"/>
+        </w:rPr>
+      </w:pPr>
+      <w:r>
+        <w:rPr>
+          <w:noProof/>
+        </w:rPr>
+        <w:drawing>
+          <wp:inline distT="0" distB="0" distL="0" distR="0" wp14:anchorId="0829CFE2" wp14:editId="0D558F41">
+            <wp:extent cx="4961699" cy="2782957"/>
+            <wp:effectExtent l="0" t="0" r="0" b="0"/>
+            <wp:docPr id="8" name="Picture 8"/>
+            <wp:cNvGraphicFramePr>
+              <a:graphicFrameLocks xmlns:a="http://schemas.openxmlformats.org/drawingml/2006/main" noChangeAspect="1"/>
+            </wp:cNvGraphicFramePr>
+            <a:graphic xmlns:a="http://schemas.openxmlformats.org/drawingml/2006/main">
+              <a:graphicData uri="http://schemas.openxmlformats.org/drawingml/2006/picture">
+                <pic:pic xmlns:pic="http://schemas.openxmlformats.org/drawingml/2006/picture">
+                  <pic:nvPicPr>
+                    <pic:cNvPr id="0" name="Picture 8"/>
+                    <pic:cNvPicPr>
+                      <a:picLocks noChangeAspect="1" noChangeArrowheads="1"/>
+                    </pic:cNvPicPr>
+                  </pic:nvPicPr>
+                  <pic:blipFill rotWithShape="1">
+                    <a:blip r:embed="rId9" cstate="print">
+                      <a:extLst>
+                        <a:ext uri="{28A0092B-C50C-407E-A947-70E740481C1C}">
+                          <a14:useLocalDpi xmlns:a14="http://schemas.microsoft.com/office/drawing/2010/main" val="0"/>
+                        </a:ext>
+                      </a:extLst>
+                    </a:blip>
+                    <a:srcRect l="6660" t="5203" r="6772" b="3759"/>
+                    <a:stretch/>
+                  </pic:blipFill>
+                  <pic:spPr bwMode="auto">
+                    <a:xfrm>
+                      <a:off x="0" y="0"/>
+                      <a:ext cx="5021118" cy="2816285"/>
+                    </a:xfrm>
+                    <a:prstGeom prst="rect">
+                      <a:avLst/>
+                    </a:prstGeom>
+                    <a:noFill/>
+                    <a:ln>
+                      <a:noFill/>
+                    </a:ln>
+                    <a:extLst>
+                      <a:ext uri="{53640926-AAD7-44D8-BBD7-CCE9431645EC}">
+                        <a14:shadowObscured xmlns:a14="http://schemas.microsoft.com/office/drawing/2010/main"/>
+                      </a:ext>
+                    </a:extLst>
+                  </pic:spPr>
+                </pic:pic>
+              </a:graphicData>
+            </a:graphic>
+          </wp:inline>
+        </w:drawing>
+      </w:r>
+    </w:p>
+    <w:p>
+      <w:pPr>
+        <w:rPr>
+          <w:rFonts w:ascii="Times New Roman" w:hAnsi="Times New Roman" w:cs="Times New Roman"/>
+          <w:sz w:val="24"/>
+          <w:szCs w:val="24"/>
+        </w:rPr>
+      </w:pPr>
+      <w:r>
+        <w:rPr>
+          <w:noProof/>
+        </w:rPr>
+        <w:drawing>
+          <wp:inline distT="0" distB="0" distL="0" distR="0" wp14:anchorId="73BA0948" wp14:editId="55FC93F6">
+            <wp:extent cx="4842344" cy="2666230"/>
+            <wp:effectExtent l="0" t="0" r="0" b="1270"/>
+            <wp:docPr id="9" name="Picture 9"/>
+            <wp:cNvGraphicFramePr>
+              <a:graphicFrameLocks xmlns:a="http://schemas.openxmlformats.org/drawingml/2006/main" noChangeAspect="1"/>
+            </wp:cNvGraphicFramePr>
+            <a:graphic xmlns:a="http://schemas.openxmlformats.org/drawingml/2006/main">
+              <a:graphicData uri="http://schemas.openxmlformats.org/drawingml/2006/picture">
+                <pic:pic xmlns:pic="http://schemas.openxmlformats.org/drawingml/2006/picture">
+                  <pic:nvPicPr>
+                    <pic:cNvPr id="0" name="Picture 10"/>
+                    <pic:cNvPicPr>
+                      <a:picLocks noChangeAspect="1" noChangeArrowheads="1"/>
+                    </pic:cNvPicPr>
+                  </pic:nvPicPr>
+                  <pic:blipFill rotWithShape="1">
+                    <a:blip r:embed="rId10" cstate="print">
+                      <a:extLst>
+                        <a:ext uri="{28A0092B-C50C-407E-A947-70E740481C1C}">
+                          <a14:useLocalDpi xmlns:a14="http://schemas.microsoft.com/office/drawing/2010/main" val="0"/>
+                        </a:ext>
+                      </a:extLst>
+                    </a:blip>
+                    <a:srcRect l="7718" t="7396" r="7535" b="5114"/>
+                    <a:stretch/>
+                  </pic:blipFill>
+                  <pic:spPr bwMode="auto">
+                    <a:xfrm>
+                      <a:off x="0" y="0"/>
+                      <a:ext cx="4909175" cy="2703028"/>
+                    </a:xfrm>
+                    <a:prstGeom prst="rect">
+                      <a:avLst/>
+                    </a:prstGeom>
+                    <a:noFill/>
+                    <a:ln>
+                      <a:noFill/>
+                    </a:ln>
+                    <a:extLst>
+                      <a:ext uri="{53640926-AAD7-44D8-BBD7-CCE9431645EC}">
+                        <a14:shadowObscured xmlns:a14="http://schemas.microsoft.com/office/drawing/2010/main"/>
+                      </a:ext>
+                    </a:extLst>
+                  </pic:spPr>
+                </pic:pic>
+              </a:graphicData>
+            </a:graphic>
+          </wp:inline>
+        </w:drawing>
+      </w:r>
+    </w:p>
+    <w:p>
+      <w:pPr>
+        <w:rPr>
+          <w:rFonts w:ascii="Times New Roman" w:hAnsi="Times New Roman" w:cs="Times New Roman"/>
+          <w:sz w:val="24"/>
+          <w:szCs w:val="24"/>
+        </w:rPr>
+      </w:pPr>
+      <w:r>
+        <w:rPr>
+          <w:noProof/>
+        </w:rPr>
+        <w:drawing>
+          <wp:inline distT="0" distB="0" distL="0" distR="0" wp14:anchorId="5DE17286" wp14:editId="19DF99FC">
+            <wp:extent cx="4810539" cy="2657158"/>
+            <wp:effectExtent l="0" t="0" r="0" b="0"/>
+            <wp:docPr id="10" name="Picture 10"/>
+            <wp:cNvGraphicFramePr>
+              <a:graphicFrameLocks xmlns:a="http://schemas.openxmlformats.org/drawingml/2006/main" noChangeAspect="1"/>
+            </wp:cNvGraphicFramePr>
+            <a:graphic xmlns:a="http://schemas.openxmlformats.org/drawingml/2006/main">
+              <a:graphicData uri="http://schemas.openxmlformats.org/drawingml/2006/picture">
+                <pic:pic xmlns:pic="http://schemas.openxmlformats.org/drawingml/2006/picture">
+                  <pic:nvPicPr>
+                    <pic:cNvPr id="0" name="Picture 12"/>
+                    <pic:cNvPicPr>
+                      <a:picLocks noChangeAspect="1" noChangeArrowheads="1"/>
+                    </pic:cNvPicPr>
+                  </pic:nvPicPr>
+                  <pic:blipFill rotWithShape="1">
+                    <a:blip r:embed="rId11" cstate="print">
+                      <a:extLst>
+                        <a:ext uri="{28A0092B-C50C-407E-A947-70E740481C1C}">
+                          <a14:useLocalDpi xmlns:a14="http://schemas.microsoft.com/office/drawing/2010/main" val="0"/>
+                        </a:ext>
+                      </a:extLst>
+                    </a:blip>
+                    <a:srcRect l="7794" t="7470" r="7860" b="5177"/>
+                    <a:stretch/>
+                  </pic:blipFill>
+                  <pic:spPr bwMode="auto">
+                    <a:xfrm>
+                      <a:off x="0" y="0"/>
+                      <a:ext cx="4834590" cy="2670443"/>
+                    </a:xfrm>
+                    <a:prstGeom prst="rect">
+                      <a:avLst/>
+                    </a:prstGeom>
+                    <a:noFill/>
+                    <a:ln>
+                      <a:noFill/>
+                    </a:ln>
+                    <a:extLst>
+                      <a:ext uri="{53640926-AAD7-44D8-BBD7-CCE9431645EC}">
+                        <a14:shadowObscured xmlns:a14="http://schemas.microsoft.com/office/drawing/2010/main"/>
+                      </a:ext>
+                    </a:extLst>
+                  </pic:spPr>
+                </pic:pic>
+              </a:graphicData>
+            </a:graphic>
+          </wp:inline>
+        </w:drawing>
+      </w:r>
+    </w:p>
+    <w:p>
+      <w:pPr>
+        <w:rPr>
+          <w:rFonts w:ascii="Times New Roman" w:hAnsi="Times New Roman" w:cs="Times New Roman"/>
+          <w:sz w:val="24"/>
+          <w:szCs w:val="24"/>
+        </w:rPr>
+      </w:pPr>
+      <w:r>
+        <w:rPr>
+          <w:noProof/>
+        </w:rPr>
+        <w:lastRenderedPageBreak/>
+        <w:drawing>
+          <wp:inline distT="0" distB="0" distL="0" distR="0" wp14:anchorId="6717AF38" wp14:editId="6FF8B838">
+            <wp:extent cx="5796501" cy="3244896"/>
+            <wp:effectExtent l="0" t="0" r="0" b="0"/>
+            <wp:docPr id="11" name="Picture 11"/>
+            <wp:cNvGraphicFramePr>
+              <a:graphicFrameLocks xmlns:a="http://schemas.openxmlformats.org/drawingml/2006/main" noChangeAspect="1"/>
+            </wp:cNvGraphicFramePr>
+            <a:graphic xmlns:a="http://schemas.openxmlformats.org/drawingml/2006/main">
+              <a:graphicData uri="http://schemas.openxmlformats.org/drawingml/2006/picture">
+                <pic:pic xmlns:pic="http://schemas.openxmlformats.org/drawingml/2006/picture">
+                  <pic:nvPicPr>
+                    <pic:cNvPr id="0" name="Picture 14"/>
+                    <pic:cNvPicPr>
+                      <a:picLocks noChangeAspect="1" noChangeArrowheads="1"/>
+                    </pic:cNvPicPr>
+                  </pic:nvPicPr>
+                  <pic:blipFill rotWithShape="1">
+                    <a:blip r:embed="rId12">
+                      <a:extLst>
+                        <a:ext uri="{28A0092B-C50C-407E-A947-70E740481C1C}">
+                          <a14:useLocalDpi xmlns:a14="http://schemas.microsoft.com/office/drawing/2010/main" val="0"/>
+                        </a:ext>
+                      </a:extLst>
+                    </a:blip>
+                    <a:srcRect l="8741" t="6764" r="7744" b="5580"/>
+                    <a:stretch/>
+                  </pic:blipFill>
+                  <pic:spPr bwMode="auto">
+                    <a:xfrm>
+                      <a:off x="0" y="0"/>
+                      <a:ext cx="5826073" cy="3261451"/>
+                    </a:xfrm>
+                    <a:prstGeom prst="rect">
+                      <a:avLst/>
+                    </a:prstGeom>
+                    <a:noFill/>
+                    <a:ln>
+                      <a:noFill/>
+                    </a:ln>
+                    <a:extLst>
+                      <a:ext uri="{53640926-AAD7-44D8-BBD7-CCE9431645EC}">
+                        <a14:shadowObscured xmlns:a14="http://schemas.microsoft.com/office/drawing/2010/main"/>
+                      </a:ext>
+                    </a:extLst>
+                  </pic:spPr>
+                </pic:pic>
+              </a:graphicData>
+            </a:graphic>
+          </wp:inline>
+        </w:drawing>
+      </w:r>
+      <w:r>
+        <w:rPr>
+          <w:noProof/>
+        </w:rPr>
+        <w:drawing>
+          <wp:inline distT="0" distB="0" distL="0" distR="0" wp14:anchorId="50215E0C" wp14:editId="080C8BE5">
+            <wp:extent cx="5856075" cy="3275938"/>
+            <wp:effectExtent l="0" t="0" r="0" b="1270"/>
+            <wp:docPr id="12" name="Picture 12"/>
+            <wp:cNvGraphicFramePr>
+              <a:graphicFrameLocks xmlns:a="http://schemas.openxmlformats.org/drawingml/2006/main" noChangeAspect="1"/>
+            </wp:cNvGraphicFramePr>
+            <a:graphic xmlns:a="http://schemas.openxmlformats.org/drawingml/2006/main">
+              <a:graphicData uri="http://schemas.openxmlformats.org/drawingml/2006/picture">
+                <pic:pic xmlns:pic="http://schemas.openxmlformats.org/drawingml/2006/picture">
+                  <pic:nvPicPr>
+                    <pic:cNvPr id="0" name="Picture 16"/>
+                    <pic:cNvPicPr>
+                      <a:picLocks noChangeAspect="1" noChangeArrowheads="1"/>
+                    </pic:cNvPicPr>
+                  </pic:nvPicPr>
+                  <pic:blipFill rotWithShape="1">
+                    <a:blip r:embed="rId13">
+                      <a:extLst>
+                        <a:ext uri="{28A0092B-C50C-407E-A947-70E740481C1C}">
+                          <a14:useLocalDpi xmlns:a14="http://schemas.microsoft.com/office/drawing/2010/main" val="0"/>
+                        </a:ext>
+                      </a:extLst>
+                    </a:blip>
+                    <a:srcRect l="8325" t="6505" r="7606" b="5320"/>
+                    <a:stretch/>
+                  </pic:blipFill>
+                  <pic:spPr bwMode="auto">
+                    <a:xfrm>
+                      <a:off x="0" y="0"/>
+                      <a:ext cx="5874650" cy="3286329"/>
+                    </a:xfrm>
+                    <a:prstGeom prst="rect">
+                      <a:avLst/>
+                    </a:prstGeom>
+                    <a:noFill/>
+                    <a:ln>
+                      <a:noFill/>
+                    </a:ln>
+                    <a:extLst>
+                      <a:ext uri="{53640926-AAD7-44D8-BBD7-CCE9431645EC}">
+                        <a14:shadowObscured xmlns:a14="http://schemas.microsoft.com/office/drawing/2010/main"/>
+                      </a:ext>
+                    </a:extLst>
+                  </pic:spPr>
+                </pic:pic>
+              </a:graphicData>
+            </a:graphic>
+          </wp:inline>
+        </w:drawing>
+      </w:r>
     </w:p>
     <w:sectPr>
       <w:pgSz w:w="11906" w:h="16838"/>
@@ -1846,6 +2236,25 @@
       </w:r>
       <w:r>
         <w:t>2-Approximation algorithm.</w:t>
+      </w:r>
+    </w:p>
+  </w:footnote>
+  <w:footnote w:id="4">
+    <w:p>
+      <w:pPr>
+        <w:pStyle w:val="FootnoteText"/>
+      </w:pPr>
+      <w:r>
+        <w:rPr>
+          <w:rStyle w:val="FootnoteReference"/>
+        </w:rPr>
+        <w:footnoteRef/>
+      </w:r>
+      <w:r>
+        <w:t xml:space="preserve"> </w:t>
+      </w:r>
+      <w:r>
+        <w:t>Please note that this optimal cost only refers to the weight of the minimum spanning tree as described above.</w:t>
       </w:r>
     </w:p>
   </w:footnote>
@@ -2906,6 +3315,69 @@
       <w:contextualSpacing/>
     </w:pPr>
   </w:style>
+  <w:style w:type="table" w:styleId="TableGrid">
+    <w:name w:val="Table Grid"/>
+    <w:basedOn w:val="TableNormal"/>
+    <w:uiPriority w:val="39"/>
+    <w:rsid w:val="001B1EAD"/>
+    <w:pPr>
+      <w:spacing w:after="0" w:line="240" w:lineRule="auto"/>
+    </w:pPr>
+    <w:tblPr>
+      <w:tblBorders>
+        <w:top w:val="single" w:sz="4" w:space="0" w:color="auto"/>
+        <w:left w:val="single" w:sz="4" w:space="0" w:color="auto"/>
+        <w:bottom w:val="single" w:sz="4" w:space="0" w:color="auto"/>
+        <w:right w:val="single" w:sz="4" w:space="0" w:color="auto"/>
+        <w:insideH w:val="single" w:sz="4" w:space="0" w:color="auto"/>
+        <w:insideV w:val="single" w:sz="4" w:space="0" w:color="auto"/>
+      </w:tblBorders>
+    </w:tblPr>
+  </w:style>
+  <w:style w:type="paragraph" w:styleId="Header">
+    <w:name w:val="header"/>
+    <w:basedOn w:val="Normal"/>
+    <w:link w:val="HeaderChar"/>
+    <w:uiPriority w:val="99"/>
+    <w:unhideWhenUsed/>
+    <w:rsid w:val="0090354E"/>
+    <w:pPr>
+      <w:tabs>
+        <w:tab w:val="center" w:pos="4513"/>
+        <w:tab w:val="right" w:pos="9026"/>
+      </w:tabs>
+      <w:spacing w:after="0" w:line="240" w:lineRule="auto"/>
+    </w:pPr>
+  </w:style>
+  <w:style w:type="character" w:customStyle="1" w:styleId="HeaderChar">
+    <w:name w:val="Header Char"/>
+    <w:basedOn w:val="DefaultParagraphFont"/>
+    <w:link w:val="Header"/>
+    <w:uiPriority w:val="99"/>
+    <w:rsid w:val="0090354E"/>
+  </w:style>
+  <w:style w:type="paragraph" w:styleId="Footer">
+    <w:name w:val="footer"/>
+    <w:basedOn w:val="Normal"/>
+    <w:link w:val="FooterChar"/>
+    <w:uiPriority w:val="99"/>
+    <w:unhideWhenUsed/>
+    <w:rsid w:val="0090354E"/>
+    <w:pPr>
+      <w:tabs>
+        <w:tab w:val="center" w:pos="4513"/>
+        <w:tab w:val="right" w:pos="9026"/>
+      </w:tabs>
+      <w:spacing w:after="0" w:line="240" w:lineRule="auto"/>
+    </w:pPr>
+  </w:style>
+  <w:style w:type="character" w:customStyle="1" w:styleId="FooterChar">
+    <w:name w:val="Footer Char"/>
+    <w:basedOn w:val="DefaultParagraphFont"/>
+    <w:link w:val="Footer"/>
+    <w:uiPriority w:val="99"/>
+    <w:rsid w:val="0090354E"/>
+  </w:style>
 </w:styles>
 </file>
 
@@ -3209,7 +3681,7 @@
 </file>
 
 <file path=customXml/itemProps1.xml><?xml version="1.0" encoding="utf-8"?>
-<ds:datastoreItem xmlns:ds="http://schemas.openxmlformats.org/officeDocument/2006/customXml" ds:itemID="{E524C944-070D-4424-98F6-410FC074189E}">
+<ds:datastoreItem xmlns:ds="http://schemas.openxmlformats.org/officeDocument/2006/customXml" ds:itemID="{406E3769-1037-4C72-A235-3B8351258FFC}">
   <ds:schemaRefs>
     <ds:schemaRef ds:uri="http://schemas.openxmlformats.org/officeDocument/2006/bibliography"/>
   </ds:schemaRefs>

</xml_diff>